<commit_message>
Update to Group Contract
Added detail and subsecions for codebase management, programming focus
and teams, and a hiring policy. Further additions may be nesecary,
currently the contract is just a bit over the minimum length.
</commit_message>
<xml_diff>
--- a/TechComm/Group_Contract.docx
+++ b/TechComm/Group_Contract.docx
@@ -1,6 +1,6 @@
 
 <file path=word/document.xml><?xml version="1.0" encoding="utf-8"?>
-<w:document xmlns:ve="http://schemas.openxmlformats.org/markup-compatibility/2006" xmlns:o="urn:schemas-microsoft-com:office:office" xmlns:r="http://schemas.openxmlformats.org/officeDocument/2006/relationships" xmlns:m="http://schemas.openxmlformats.org/officeDocument/2006/math" xmlns:v="urn:schemas-microsoft-com:vml" xmlns:wp="http://schemas.openxmlformats.org/drawingml/2006/wordprocessingDrawing" xmlns:w10="urn:schemas-microsoft-com:office:word" xmlns:w="http://schemas.openxmlformats.org/wordprocessingml/2006/main" xmlns:wne="http://schemas.microsoft.com/office/word/2006/wordml">
+<w:document xmlns:wpc="http://schemas.microsoft.com/office/word/2010/wordprocessingCanvas" xmlns:mc="http://schemas.openxmlformats.org/markup-compatibility/2006" xmlns:o="urn:schemas-microsoft-com:office:office" xmlns:r="http://schemas.openxmlformats.org/officeDocument/2006/relationships" xmlns:m="http://schemas.openxmlformats.org/officeDocument/2006/math" xmlns:v="urn:schemas-microsoft-com:vml" xmlns:wp14="http://schemas.microsoft.com/office/word/2010/wordprocessingDrawing" xmlns:wp="http://schemas.openxmlformats.org/drawingml/2006/wordprocessingDrawing" xmlns:w10="urn:schemas-microsoft-com:office:word" xmlns:w="http://schemas.openxmlformats.org/wordprocessingml/2006/main" xmlns:w14="http://schemas.microsoft.com/office/word/2010/wordml" xmlns:wpg="http://schemas.microsoft.com/office/word/2010/wordprocessingGroup" xmlns:wpi="http://schemas.microsoft.com/office/word/2010/wordprocessingInk" xmlns:wne="http://schemas.microsoft.com/office/word/2006/wordml" xmlns:wps="http://schemas.microsoft.com/office/word/2010/wordprocessingShape" mc:Ignorable="w14 wp14">
   <w:body>
     <w:p>
       <w:pPr>
@@ -57,7 +57,16 @@
     </w:p>
     <w:p>
       <w:r>
-        <w:t xml:space="preserve">We will use phones to communicate about urgent things and email for everything else. Teja will create the group distribution list for email. The maximum expected time for replies for email will be 24 hours and by text will be six hours.    </w:t>
+        <w:t xml:space="preserve">We will use phones to communicate about urgent things </w:t>
+      </w:r>
+      <w:r>
+        <w:t xml:space="preserve">(such as missing a meeting or significant codebase issues) </w:t>
+      </w:r>
+      <w:r>
+        <w:t>and email for everything else. Teja will create the group distribution list for email. The maximum expected time for replies for email will be 24 hours an</w:t>
+      </w:r>
+      <w:r>
+        <w:t>d by text will be six hours.</w:t>
       </w:r>
     </w:p>
     <w:p/>
@@ -96,13 +105,25 @@
         <w:t xml:space="preserve">. It is ok for a member to miss a meeting occasionally as long as they let all of their group members beforehand. </w:t>
       </w:r>
       <w:r>
-        <w:t>We will have a three strikes policy where i</w:t>
+        <w:t>We w</w:t>
+      </w:r>
+      <w:r>
+        <w:t xml:space="preserve">ill have a three strikes policy: </w:t>
+      </w:r>
+      <w:r>
+        <w:t>i</w:t>
       </w:r>
       <w:r>
         <w:t xml:space="preserve">f a group member </w:t>
       </w:r>
       <w:r>
-        <w:t>gets three strikes the team will have grounds to fire them.</w:t>
+        <w:t>gets three strikes</w:t>
+      </w:r>
+      <w:r>
+        <w:t>,</w:t>
+      </w:r>
+      <w:r>
+        <w:t xml:space="preserve"> the team will have grounds to fire them.</w:t>
       </w:r>
       <w:r>
         <w:t xml:space="preserve"> </w:t>
@@ -111,10 +132,88 @@
         <w:t xml:space="preserve">If a group member misses a group meeting </w:t>
       </w:r>
       <w:r>
-        <w:t>without letting the other group members know and without a good reason</w:t>
-      </w:r>
-      <w:r>
-        <w:t xml:space="preserve">, it counts as a strike.  </w:t>
+        <w:t xml:space="preserve">without letting the other group members know </w:t>
+      </w:r>
+      <w:r>
+        <w:t>or</w:t>
+      </w:r>
+      <w:r>
+        <w:t xml:space="preserve"> without a good reason</w:t>
+      </w:r>
+      <w:r>
+        <w:t>, it counts as a strike.</w:t>
+      </w:r>
+    </w:p>
+    <w:p/>
+    <w:p>
+      <w:r>
+        <w:t xml:space="preserve">Preparedness will be important </w:t>
+      </w:r>
+      <w:r>
+        <w:t>for</w:t>
+      </w:r>
+      <w:r>
+        <w:t xml:space="preserve"> the weekly meetings</w:t>
+      </w:r>
+      <w:r>
+        <w:t xml:space="preserve"> to be </w:t>
+      </w:r>
+      <w:r>
+        <w:t>productive</w:t>
+      </w:r>
+      <w:r>
+        <w:t>, as we will be coordinating the next installment of project development and</w:t>
+      </w:r>
+      <w:r>
+        <w:t xml:space="preserve"> testing what has been completed</w:t>
+      </w:r>
+      <w:r>
+        <w:t>. Because of this, group members are expected to take on an appropriate amount of work each week such that they can complete it</w:t>
+      </w:r>
+      <w:r>
+        <w:t xml:space="preserve"> on time</w:t>
+      </w:r>
+      <w:r>
+        <w:t>. This work assignment will be determined at the meetings and will be decided by the individual group members for themselves</w:t>
+      </w:r>
+      <w:r>
+        <w:t xml:space="preserve"> (this process is detailed under “personnel”)</w:t>
+      </w:r>
+      <w:r>
+        <w:t xml:space="preserve">. </w:t>
+      </w:r>
+    </w:p>
+    <w:p/>
+    <w:p>
+      <w:r>
+        <w:t>If a group member chooses too little work or significantly more than they should</w:t>
+      </w:r>
+      <w:r>
+        <w:t xml:space="preserve"> </w:t>
+      </w:r>
+      <w:r>
+        <w:t xml:space="preserve">have </w:t>
+      </w:r>
+      <w:r>
+        <w:t xml:space="preserve">(and not completed it) </w:t>
+      </w:r>
+      <w:r>
+        <w:t>for two meetings, it will count as a strike. Every meeting thereafter</w:t>
+      </w:r>
+      <w:r>
+        <w:t>, if</w:t>
+      </w:r>
+      <w:r>
+        <w:t xml:space="preserve"> they do not complete their expected work </w:t>
+      </w:r>
+      <w:r>
+        <w:t xml:space="preserve">it </w:t>
+      </w:r>
+      <w:r>
+        <w:t>will be another strike.</w:t>
+      </w:r>
+      <w:r>
+        <w:t xml:space="preserve"> If a group member communicates that they will not be able to complete their work on time and asks for help, it may not count against the member. This stipulation is left vague intentionally, as if a group member consistently ends up in such a situation the group can still decide to penalize them.</w:t>
       </w:r>
     </w:p>
     <w:p/>
@@ -135,16 +234,89 @@
     </w:p>
     <w:p>
       <w:r>
-        <w:t xml:space="preserve">Everyone will have an equal standing in the group. We will discuss who gets what portion of the code together and decide who works on what part. If there are two people who want to work on the same part of code, either they will find a way to compromise or we will do a coin flip. </w:t>
-      </w:r>
-      <w:r>
-        <w:t xml:space="preserve">As mentioned above, we will have a three strikes system for gauging responsibility. If a group member does not finish their work in a reasonable amount of time without asking for help it will count as a strike. </w:t>
+        <w:t xml:space="preserve">Everyone will have an equal standing in the group. </w:t>
+      </w:r>
+      <w:r>
+        <w:t>At meetings the</w:t>
+      </w:r>
+      <w:r>
+        <w:t xml:space="preserve"> group</w:t>
+      </w:r>
+      <w:r>
+        <w:t xml:space="preserve"> we</w:t>
+      </w:r>
+      <w:r>
+        <w:t xml:space="preserve"> will discuss </w:t>
+      </w:r>
+      <w:r>
+        <w:t>the partitioning of the project’s components</w:t>
+      </w:r>
+      <w:r>
+        <w:t xml:space="preserve"> and decide who works on what part. If there are two people who want to work on the same part of code, either they will find a way to compromise or we will do a coin flip. </w:t>
+      </w:r>
+      <w:r>
+        <w:t>As mentioned above, we will have a three strikes system for gauging responsibility. If a group member does not finish their work in a reasonable amount of time without asking for help</w:t>
+      </w:r>
+      <w:r>
+        <w:t>,</w:t>
+      </w:r>
+      <w:r>
+        <w:t xml:space="preserve"> it will count as a strike. </w:t>
       </w:r>
       <w:r>
         <w:t xml:space="preserve">The group will keep track of the amount of time each person is contributing by keeping the weekly work assignments </w:t>
       </w:r>
       <w:r>
-        <w:t xml:space="preserve">fairly equal in size and difficulty. This way everyone has on average the same workload and we can judge their contribution by how much they finish each week. </w:t>
+        <w:t>fairly equal in size and difficulty. This way everyone has</w:t>
+      </w:r>
+      <w:r>
+        <w:t>,</w:t>
+      </w:r>
+      <w:r>
+        <w:t xml:space="preserve"> on average</w:t>
+      </w:r>
+      <w:r>
+        <w:t>,</w:t>
+      </w:r>
+      <w:r>
+        <w:t xml:space="preserve"> the same workload and we can judge their contribution by how much they finish each week.</w:t>
+      </w:r>
+      <w:r>
+        <w:t xml:space="preserve"> Weekly </w:t>
+      </w:r>
+      <w:r>
+        <w:t>workloads</w:t>
+      </w:r>
+      <w:r>
+        <w:t xml:space="preserve"> can fluctuate</w:t>
+      </w:r>
+      <w:r>
+        <w:t xml:space="preserve"> for individual members</w:t>
+      </w:r>
+      <w:r>
+        <w:t>, for example a group member may work more one week to offset working less the next</w:t>
+      </w:r>
+      <w:r>
+        <w:t xml:space="preserve"> </w:t>
+      </w:r>
+      <w:r>
+        <w:lastRenderedPageBreak/>
+        <w:t>and vice versa</w:t>
+      </w:r>
+      <w:r>
+        <w:t xml:space="preserve"> (to facilitate interviews, other class work, etc…)</w:t>
+      </w:r>
+      <w:r>
+        <w:t>.</w:t>
+      </w:r>
+      <w:r>
+        <w:t xml:space="preserve"> </w:t>
+      </w:r>
+      <w:r>
+        <w:t>Finally, if</w:t>
+      </w:r>
+      <w:r>
+        <w:t xml:space="preserve"> someone exceeds expectations for their work we will buy them food or remove a strike from their record if they have any.</w:t>
       </w:r>
     </w:p>
     <w:p/>
@@ -162,86 +334,263 @@
           <w:b/>
           <w:u w:val="single"/>
         </w:rPr>
-        <w:t>Approach</w:t>
-      </w:r>
-    </w:p>
-    <w:p>
-      <w:r>
-        <w:t xml:space="preserve">Our group will finish our work individually, </w:t>
-      </w:r>
-      <w:r>
-        <w:t xml:space="preserve">commit our work to GitHub.com, </w:t>
-      </w:r>
-      <w:r>
-        <w:t>and discuss the work during weekly meetings. This means that if someone is having trouble with their work they will need to reach out to the other group members</w:t>
-      </w:r>
-      <w:r>
-        <w:t>, as every person’s contribution will be critical for the pooled source code to be functional.</w:t>
-      </w:r>
-      <w:r>
-        <w:t xml:space="preserve"> for help and with any concerns they have during the week instead of at meetings so the work still gets done. It also means that we will have to split the work up into pieces that are reasonable for one person to finish in one week</w:t>
-      </w:r>
-      <w:r>
-        <w:t>, which will help us to measure how much effort each member is putting towards the project</w:t>
-      </w:r>
-      <w:r>
-        <w:t xml:space="preserve">.   </w:t>
-      </w:r>
-    </w:p>
+        <w:t>Codebase Management and Collaboration Techniques</w:t>
+      </w:r>
+      <w:r>
+        <w:rPr>
+          <w:b/>
+          <w:u w:val="single"/>
+        </w:rPr>
+        <w:t xml:space="preserve"> (Approach </w:t>
+      </w:r>
+      <w:r>
+        <w:rPr>
+          <w:b/>
+          <w:u w:val="single"/>
+        </w:rPr>
+        <w:t xml:space="preserve">pt. </w:t>
+      </w:r>
+      <w:r>
+        <w:rPr>
+          <w:b/>
+          <w:u w:val="single"/>
+        </w:rPr>
+        <w:t>I)</w:t>
+      </w:r>
+    </w:p>
+    <w:p>
+      <w:r>
+        <w:t>Although weekly meetings and email communication will help the team members stay coordinated, revision control will be the cornerstone of the team’s coordination. Work will be assigned and tested at weekly meetings, but throughout the week group members will also be developing on their own. To coordinate the changes made, a private GitHub.com repo will be used. Each team member can</w:t>
+      </w:r>
+      <w:r>
+        <w:t xml:space="preserve"> use the G</w:t>
+      </w:r>
+      <w:r>
+        <w:t xml:space="preserve">it application of their choice to sync with the repo, but they must use Visual Studio 2012 and the same libraries and </w:t>
+      </w:r>
+      <w:r>
+        <w:t>language</w:t>
+      </w:r>
+      <w:r>
+        <w:t xml:space="preserve"> as the rest of the team. This information is given more detail below in “programming focus areas and team breakdown”.</w:t>
+      </w:r>
+    </w:p>
+    <w:p/>
+    <w:p>
+      <w:r>
+        <w:t>The</w:t>
+      </w:r>
+      <w:r>
+        <w:t xml:space="preserve"> use of G</w:t>
+      </w:r>
+      <w:r>
+        <w:t xml:space="preserve">it means that the team’s work will be constantly merged and members will be made aware of conflicts early, rather than </w:t>
+      </w:r>
+      <w:r>
+        <w:t>waiting until our weekly meeting to catch such flaws. This also means that every team member</w:t>
+      </w:r>
+      <w:r>
+        <w:t>s</w:t>
+      </w:r>
+      <w:r>
+        <w:t xml:space="preserve"> </w:t>
+      </w:r>
+      <w:r>
+        <w:t>have</w:t>
+      </w:r>
+      <w:r>
+        <w:t xml:space="preserve"> access to the latest version of the code, allowing informed design decisions to be made independently</w:t>
+      </w:r>
+      <w:r>
+        <w:t xml:space="preserve"> and on the fly</w:t>
+      </w:r>
+      <w:r>
+        <w:t xml:space="preserve"> </w:t>
+      </w:r>
+      <w:r>
+        <w:t>rather than at meetings.</w:t>
+      </w:r>
+    </w:p>
+    <w:p/>
     <w:bookmarkEnd w:id="0"/>
     <w:bookmarkEnd w:id="1"/>
     <w:p>
-      <w:pPr>
-        <w:rPr>
-          <w:b/>
-          <w:sz w:val="28"/>
-          <w:szCs w:val="28"/>
-        </w:rPr>
-      </w:pPr>
-    </w:p>
-    <w:p>
-      <w:pPr>
+      <w:r>
+        <w:t>Assisting other team mem</w:t>
+      </w:r>
+      <w:r>
+        <w:t>bers will also be done through G</w:t>
+      </w:r>
+      <w:r>
+        <w:t xml:space="preserve">it. For example, if a team member needs help getting a function completed for the Kinect input, a team member can simply edit a file on their behalf and commit it. This simplifies what could otherwise </w:t>
+      </w:r>
+      <w:r>
+        <w:t>be a</w:t>
+      </w:r>
+      <w:r>
+        <w:t xml:space="preserve"> mess of email attachments and potential confusion.</w:t>
+      </w:r>
+    </w:p>
+    <w:p/>
+    <w:p>
+      <w:pPr>
+        <w:tabs>
+          <w:tab w:val="left" w:pos="3148"/>
+        </w:tabs>
+        <w:contextualSpacing/>
+        <w:rPr>
+          <w:u w:val="single"/>
+        </w:rPr>
+      </w:pPr>
+      <w:r>
         <w:rPr>
           <w:b/>
           <w:u w:val="single"/>
         </w:rPr>
-      </w:pPr>
+        <w:t>Programming Focus Areas and Team Breakdown</w:t>
+      </w:r>
       <w:r>
         <w:rPr>
           <w:b/>
           <w:u w:val="single"/>
         </w:rPr>
-        <w:br w:type="page"/>
-      </w:r>
-    </w:p>
-    <w:p>
-      <w:pPr>
+        <w:t xml:space="preserve"> (Approach </w:t>
+      </w:r>
+      <w:r>
         <w:rPr>
           <w:b/>
           <w:u w:val="single"/>
         </w:rPr>
-      </w:pPr>
+        <w:t xml:space="preserve">pt. </w:t>
+      </w:r>
       <w:r>
         <w:rPr>
           <w:b/>
           <w:u w:val="single"/>
         </w:rPr>
-        <w:lastRenderedPageBreak/>
-        <w:t>Other</w:t>
-      </w:r>
-    </w:p>
-    <w:p>
-      <w:r>
-        <w:t xml:space="preserve">The quitting and firing policies for our group will follow the processes described in the class syllabus. If a group member feels that they are doing a disproportionate amount of work for the project, they can choose to quit the group. They will get the same grade for that portion of the project, and they have to let the rest of the group know in writing by email or hard copy. If a team member gets three strikes, the rest of the team has the right to initiate the firing process from the group. </w:t>
-      </w:r>
-      <w:r>
-        <w:t xml:space="preserve">To start the process the team will email them with </w:t>
-      </w:r>
-      <w:r>
-        <w:t>the work they need to do in order to stay on the group. They will have three days to do it and if they fail to do so, the team will let that person and Professor Chesney know in writing that they are fired from the group.</w:t>
-      </w:r>
-      <w:r>
-        <w:t xml:space="preserve"> If someone exceeds expectations for their work we will buy them food.</w:t>
+        <w:t>II)</w:t>
+      </w:r>
+    </w:p>
+    <w:p>
+      <w:pPr>
+        <w:tabs>
+          <w:tab w:val="left" w:pos="3148"/>
+        </w:tabs>
+        <w:contextualSpacing/>
+      </w:pPr>
+      <w:r>
+        <w:t>The program will be written in C# due to its similarity to C++, the co</w:t>
+      </w:r>
+      <w:r>
+        <w:t>re language in the EECS program. C# also features</w:t>
+      </w:r>
+      <w:r>
+        <w:t xml:space="preserve"> </w:t>
+      </w:r>
+      <w:r>
+        <w:t>useful</w:t>
+      </w:r>
+      <w:r>
+        <w:t xml:space="preserve"> abstraction</w:t>
+      </w:r>
+      <w:r>
+        <w:t>s and integration with</w:t>
+      </w:r>
+      <w:r>
+        <w:t xml:space="preserve"> the Kinect SDK and Open GL. Open GL will be used to assist the project team with graphics and physical interactions between game elements</w:t>
+      </w:r>
+      <w:r>
+        <w:t xml:space="preserve"> and the Kinect SDK will provide the tea</w:t>
+      </w:r>
+      <w:r>
+        <w:t>m with basic libraries for user</w:t>
+      </w:r>
+      <w:bookmarkStart w:id="2" w:name="_GoBack"/>
+      <w:bookmarkEnd w:id="2"/>
+      <w:r>
+        <w:t xml:space="preserve"> input</w:t>
+      </w:r>
+      <w:r>
+        <w:t xml:space="preserve">. There will be three main areas of focus: the game’s physics, </w:t>
+      </w:r>
+      <w:r>
+        <w:t xml:space="preserve">Kinect based user tracking, </w:t>
+      </w:r>
+      <w:r>
+        <w:t>and the game’s graphics and design.</w:t>
+      </w:r>
+    </w:p>
+    <w:p>
+      <w:pPr>
+        <w:tabs>
+          <w:tab w:val="left" w:pos="3148"/>
+        </w:tabs>
+        <w:contextualSpacing/>
+      </w:pPr>
+    </w:p>
+    <w:p>
+      <w:pPr>
+        <w:tabs>
+          <w:tab w:val="left" w:pos="3148"/>
+        </w:tabs>
+        <w:contextualSpacing/>
+      </w:pPr>
+      <w:r>
+        <w:t xml:space="preserve">Team members will break out into focus areas of their choice, with a developmental focus on Kinect </w:t>
+      </w:r>
+      <w:r>
+        <w:t>input until it</w:t>
+      </w:r>
+      <w:r>
+        <w:t xml:space="preserve"> is functioning. From that point onward graphical design and physical modeling of ball behavior will be the focus. A team (or single group member</w:t>
+      </w:r>
+      <w:r>
+        <w:t>,</w:t>
+      </w:r>
+      <w:r>
+        <w:t xml:space="preserve"> at times) will focus on level design and </w:t>
+      </w:r>
+      <w:r>
+        <w:t>artistic</w:t>
+      </w:r>
+      <w:r>
+        <w:t xml:space="preserve"> design at all times.</w:t>
+      </w:r>
+      <w:r>
+        <w:t xml:space="preserve"> </w:t>
+      </w:r>
+      <w:r>
+        <w:t>Variety</w:t>
+      </w:r>
+      <w:r>
+        <w:t xml:space="preserve"> </w:t>
+      </w:r>
+      <w:r>
+        <w:t xml:space="preserve">and </w:t>
+      </w:r>
+      <w:r>
+        <w:t xml:space="preserve">visual </w:t>
+      </w:r>
+      <w:r>
+        <w:t xml:space="preserve">design quality </w:t>
+      </w:r>
+      <w:r>
+        <w:t>will be</w:t>
+      </w:r>
+      <w:r>
+        <w:t xml:space="preserve"> </w:t>
+      </w:r>
+      <w:r>
+        <w:t xml:space="preserve">the primary </w:t>
+      </w:r>
+      <w:r>
+        <w:t>means</w:t>
+      </w:r>
+      <w:r>
+        <w:t xml:space="preserve"> of making the game</w:t>
+      </w:r>
+      <w:r>
+        <w:t xml:space="preserve"> captivating and cannot be neglected.</w:t>
       </w:r>
     </w:p>
     <w:p>
@@ -253,17 +602,111 @@
       </w:pPr>
     </w:p>
     <w:p>
-      <w:pPr>
+      <w:r>
         <w:rPr>
           <w:b/>
           <w:u w:val="single"/>
         </w:rPr>
-      </w:pPr>
-      <w:r>
+        <w:t>Firing and Quitting Policies</w:t>
+      </w:r>
+    </w:p>
+    <w:p>
+      <w:r>
+        <w:t xml:space="preserve">The quitting and firing policies for our group will follow the processes described in the class syllabus. If a group member feels that they are doing a disproportionate amount of work for the project, they can choose to quit the group. They will get the same grade for that portion of the project, and they have to let the rest of the group know in writing by email or hard copy. If a team member gets three strikes, the rest of the team has the right to initiate the firing process from the group. </w:t>
+      </w:r>
+      <w:r>
+        <w:t xml:space="preserve">To start the process the team will email them with </w:t>
+      </w:r>
+      <w:r>
+        <w:t>the work they need to do in order to stay on the group. They will have three days to do it and if they fail to do so, the team will let that person and Professor Chesney know in writing that they are fired from the group.</w:t>
+      </w:r>
+      <w:r>
+        <w:t xml:space="preserve"> </w:t>
+      </w:r>
+    </w:p>
+    <w:p/>
+    <w:p>
+      <w:pPr>
         <w:rPr>
           <w:b/>
           <w:u w:val="single"/>
         </w:rPr>
+      </w:pPr>
+      <w:r>
+        <w:rPr>
+          <w:b/>
+          <w:u w:val="single"/>
+        </w:rPr>
+        <w:t>Hiring</w:t>
+      </w:r>
+      <w:r>
+        <w:rPr>
+          <w:b/>
+          <w:u w:val="single"/>
+        </w:rPr>
+        <w:t xml:space="preserve"> Policy</w:t>
+      </w:r>
+    </w:p>
+    <w:p>
+      <w:r>
+        <w:t xml:space="preserve">Because there may be other groups with members who quit or are fired, our group will retain the right to hire new members. New members will be hired in only by unanimous consent of the current group members. Interviews will be conducted, and the reason a potential hire left their group will be given careful consideration and made very clear to the current group members. To get an accurate picture, one or more of the current group members must interview a member of the group a potential hire left. Any information from the </w:t>
+      </w:r>
+      <w:r>
+        <w:t xml:space="preserve">potential </w:t>
+      </w:r>
+      <w:r>
+        <w:t>hire’s former group will be disclosed</w:t>
+      </w:r>
+      <w:r>
+        <w:t xml:space="preserve"> to them</w:t>
+      </w:r>
+      <w:r>
+        <w:t>, and they will be given an opportunity to com</w:t>
+      </w:r>
+      <w:r>
+        <w:t xml:space="preserve">ment on it or defend themselves (if </w:t>
+      </w:r>
+      <w:r>
+        <w:t>necessary</w:t>
+      </w:r>
+      <w:r>
+        <w:t>).</w:t>
+      </w:r>
+    </w:p>
+    <w:p/>
+    <w:p>
+      <w:r>
+        <w:t xml:space="preserve">If a new hire is brought in, </w:t>
+      </w:r>
+      <w:r>
+        <w:t xml:space="preserve">they will be brought up to speed by </w:t>
+      </w:r>
+      <w:r>
+        <w:t>collaborating with an assigned</w:t>
+      </w:r>
+      <w:r>
+        <w:t xml:space="preserve"> partner from the team. That partner will work closely with the new hire for a week, showing the hire what the group is working on and how our workflow </w:t>
+      </w:r>
+      <w:r>
+        <w:t>functions</w:t>
+      </w:r>
+      <w:r>
+        <w:t>. After than first week, the new hire will be asked to take an assignment at our Saturday meeting and begin their own work.</w:t>
+      </w:r>
+    </w:p>
+    <w:p/>
+    <w:p>
+      <w:pPr>
+        <w:rPr>
+          <w:b/>
+          <w:u w:val="single"/>
+        </w:rPr>
+      </w:pPr>
+      <w:r>
+        <w:rPr>
+          <w:b/>
+          <w:u w:val="single"/>
+        </w:rPr>
         <w:t>Signatures</w:t>
       </w:r>
     </w:p>
@@ -316,16 +759,8 @@
         <w:rPr>
           <w:rFonts w:ascii="Courier New" w:hAnsi="Courier New" w:cs="Courier New"/>
         </w:rPr>
-        <w:t xml:space="preserve">Chris </w:t>
-      </w:r>
-      <w:proofErr w:type="spellStart"/>
-      <w:r>
-        <w:rPr>
-          <w:rFonts w:ascii="Courier New" w:hAnsi="Courier New" w:cs="Courier New"/>
-        </w:rPr>
-        <w:t>Jeakle</w:t>
-      </w:r>
-      <w:proofErr w:type="spellEnd"/>
+        <w:t>Chris Jeakle</w:t>
+      </w:r>
     </w:p>
     <w:p>
       <w:pPr>
@@ -341,8 +776,8 @@
       </w:r>
     </w:p>
     <w:sectPr>
-      <w:headerReference w:type="default" r:id="rId7"/>
-      <w:headerReference w:type="first" r:id="rId8"/>
+      <w:headerReference w:type="default" r:id="rId8"/>
+      <w:headerReference w:type="first" r:id="rId9"/>
       <w:pgSz w:w="12240" w:h="15840"/>
       <w:pgMar w:top="1008" w:right="1440" w:bottom="1008" w:left="1440" w:header="720" w:footer="720" w:gutter="0"/>
       <w:cols w:space="720"/>
@@ -354,7 +789,7 @@
 </file>
 
 <file path=word/endnotes.xml><?xml version="1.0" encoding="utf-8"?>
-<w:endnotes xmlns:ve="http://schemas.openxmlformats.org/markup-compatibility/2006" xmlns:o="urn:schemas-microsoft-com:office:office" xmlns:r="http://schemas.openxmlformats.org/officeDocument/2006/relationships" xmlns:m="http://schemas.openxmlformats.org/officeDocument/2006/math" xmlns:v="urn:schemas-microsoft-com:vml" xmlns:wp="http://schemas.openxmlformats.org/drawingml/2006/wordprocessingDrawing" xmlns:w10="urn:schemas-microsoft-com:office:word" xmlns:w="http://schemas.openxmlformats.org/wordprocessingml/2006/main" xmlns:wne="http://schemas.microsoft.com/office/word/2006/wordml">
+<w:endnotes xmlns:wpc="http://schemas.microsoft.com/office/word/2010/wordprocessingCanvas" xmlns:mc="http://schemas.openxmlformats.org/markup-compatibility/2006" xmlns:o="urn:schemas-microsoft-com:office:office" xmlns:r="http://schemas.openxmlformats.org/officeDocument/2006/relationships" xmlns:m="http://schemas.openxmlformats.org/officeDocument/2006/math" xmlns:v="urn:schemas-microsoft-com:vml" xmlns:wp14="http://schemas.microsoft.com/office/word/2010/wordprocessingDrawing" xmlns:wp="http://schemas.openxmlformats.org/drawingml/2006/wordprocessingDrawing" xmlns:w10="urn:schemas-microsoft-com:office:word" xmlns:w="http://schemas.openxmlformats.org/wordprocessingml/2006/main" xmlns:w14="http://schemas.microsoft.com/office/word/2010/wordml" xmlns:wpg="http://schemas.microsoft.com/office/word/2010/wordprocessingGroup" xmlns:wpi="http://schemas.microsoft.com/office/word/2010/wordprocessingInk" xmlns:wne="http://schemas.microsoft.com/office/word/2006/wordml" xmlns:wps="http://schemas.microsoft.com/office/word/2010/wordprocessingShape" mc:Ignorable="w14 wp14">
   <w:endnote w:type="separator" w:id="-1">
     <w:p>
       <w:r>
@@ -373,7 +808,7 @@
 </file>
 
 <file path=word/footnotes.xml><?xml version="1.0" encoding="utf-8"?>
-<w:footnotes xmlns:ve="http://schemas.openxmlformats.org/markup-compatibility/2006" xmlns:o="urn:schemas-microsoft-com:office:office" xmlns:r="http://schemas.openxmlformats.org/officeDocument/2006/relationships" xmlns:m="http://schemas.openxmlformats.org/officeDocument/2006/math" xmlns:v="urn:schemas-microsoft-com:vml" xmlns:wp="http://schemas.openxmlformats.org/drawingml/2006/wordprocessingDrawing" xmlns:w10="urn:schemas-microsoft-com:office:word" xmlns:w="http://schemas.openxmlformats.org/wordprocessingml/2006/main" xmlns:wne="http://schemas.microsoft.com/office/word/2006/wordml">
+<w:footnotes xmlns:wpc="http://schemas.microsoft.com/office/word/2010/wordprocessingCanvas" xmlns:mc="http://schemas.openxmlformats.org/markup-compatibility/2006" xmlns:o="urn:schemas-microsoft-com:office:office" xmlns:r="http://schemas.openxmlformats.org/officeDocument/2006/relationships" xmlns:m="http://schemas.openxmlformats.org/officeDocument/2006/math" xmlns:v="urn:schemas-microsoft-com:vml" xmlns:wp14="http://schemas.microsoft.com/office/word/2010/wordprocessingDrawing" xmlns:wp="http://schemas.openxmlformats.org/drawingml/2006/wordprocessingDrawing" xmlns:w10="urn:schemas-microsoft-com:office:word" xmlns:w="http://schemas.openxmlformats.org/wordprocessingml/2006/main" xmlns:w14="http://schemas.microsoft.com/office/word/2010/wordml" xmlns:wpg="http://schemas.microsoft.com/office/word/2010/wordprocessingGroup" xmlns:wpi="http://schemas.microsoft.com/office/word/2010/wordprocessingInk" xmlns:wne="http://schemas.microsoft.com/office/word/2006/wordml" xmlns:wps="http://schemas.microsoft.com/office/word/2010/wordprocessingShape" mc:Ignorable="w14 wp14">
   <w:footnote w:type="separator" w:id="-1">
     <w:p>
       <w:r>
@@ -392,7 +827,7 @@
 </file>
 
 <file path=word/header1.xml><?xml version="1.0" encoding="utf-8"?>
-<w:hdr xmlns:ve="http://schemas.openxmlformats.org/markup-compatibility/2006" xmlns:o="urn:schemas-microsoft-com:office:office" xmlns:r="http://schemas.openxmlformats.org/officeDocument/2006/relationships" xmlns:m="http://schemas.openxmlformats.org/officeDocument/2006/math" xmlns:v="urn:schemas-microsoft-com:vml" xmlns:wp="http://schemas.openxmlformats.org/drawingml/2006/wordprocessingDrawing" xmlns:w10="urn:schemas-microsoft-com:office:word" xmlns:w="http://schemas.openxmlformats.org/wordprocessingml/2006/main" xmlns:wne="http://schemas.microsoft.com/office/word/2006/wordml">
+<w:hdr xmlns:wpc="http://schemas.microsoft.com/office/word/2010/wordprocessingCanvas" xmlns:mc="http://schemas.openxmlformats.org/markup-compatibility/2006" xmlns:o="urn:schemas-microsoft-com:office:office" xmlns:r="http://schemas.openxmlformats.org/officeDocument/2006/relationships" xmlns:m="http://schemas.openxmlformats.org/officeDocument/2006/math" xmlns:v="urn:schemas-microsoft-com:vml" xmlns:wp14="http://schemas.microsoft.com/office/word/2010/wordprocessingDrawing" xmlns:wp="http://schemas.openxmlformats.org/drawingml/2006/wordprocessingDrawing" xmlns:w10="urn:schemas-microsoft-com:office:word" xmlns:w="http://schemas.openxmlformats.org/wordprocessingml/2006/main" xmlns:w14="http://schemas.microsoft.com/office/word/2010/wordml" xmlns:wpg="http://schemas.microsoft.com/office/word/2010/wordprocessingGroup" xmlns:wpi="http://schemas.microsoft.com/office/word/2010/wordprocessingInk" xmlns:wne="http://schemas.microsoft.com/office/word/2006/wordml" xmlns:wps="http://schemas.microsoft.com/office/word/2010/wordprocessingShape" mc:Ignorable="w14 wp14">
   <w:p>
     <w:pPr>
       <w:pStyle w:val="Header"/>
@@ -403,7 +838,7 @@
 </file>
 
 <file path=word/header2.xml><?xml version="1.0" encoding="utf-8"?>
-<w:hdr xmlns:ve="http://schemas.openxmlformats.org/markup-compatibility/2006" xmlns:o="urn:schemas-microsoft-com:office:office" xmlns:r="http://schemas.openxmlformats.org/officeDocument/2006/relationships" xmlns:m="http://schemas.openxmlformats.org/officeDocument/2006/math" xmlns:v="urn:schemas-microsoft-com:vml" xmlns:wp="http://schemas.openxmlformats.org/drawingml/2006/wordprocessingDrawing" xmlns:w10="urn:schemas-microsoft-com:office:word" xmlns:w="http://schemas.openxmlformats.org/wordprocessingml/2006/main" xmlns:wne="http://schemas.microsoft.com/office/word/2006/wordml">
+<w:hdr xmlns:wpc="http://schemas.microsoft.com/office/word/2010/wordprocessingCanvas" xmlns:mc="http://schemas.openxmlformats.org/markup-compatibility/2006" xmlns:o="urn:schemas-microsoft-com:office:office" xmlns:r="http://schemas.openxmlformats.org/officeDocument/2006/relationships" xmlns:m="http://schemas.openxmlformats.org/officeDocument/2006/math" xmlns:v="urn:schemas-microsoft-com:vml" xmlns:wp14="http://schemas.microsoft.com/office/word/2010/wordprocessingDrawing" xmlns:wp="http://schemas.openxmlformats.org/drawingml/2006/wordprocessingDrawing" xmlns:w10="urn:schemas-microsoft-com:office:word" xmlns:w="http://schemas.openxmlformats.org/wordprocessingml/2006/main" xmlns:w14="http://schemas.microsoft.com/office/word/2010/wordml" xmlns:wpg="http://schemas.microsoft.com/office/word/2010/wordprocessingGroup" xmlns:wpi="http://schemas.microsoft.com/office/word/2010/wordprocessingInk" xmlns:wne="http://schemas.microsoft.com/office/word/2006/wordml" xmlns:wps="http://schemas.microsoft.com/office/word/2010/wordprocessingShape" mc:Ignorable="w14 wp14">
   <w:p>
     <w:pPr>
       <w:pStyle w:val="Header"/>
@@ -437,13 +872,8 @@
       <w:jc w:val="right"/>
     </w:pPr>
     <w:r>
-      <w:t xml:space="preserve">Chris </w:t>
+      <w:t>Chris Jeakle</w:t>
     </w:r>
-    <w:proofErr w:type="spellStart"/>
-    <w:r>
-      <w:t>Jeakle</w:t>
-    </w:r>
-    <w:proofErr w:type="spellEnd"/>
   </w:p>
   <w:p>
     <w:pPr>
@@ -464,7 +894,7 @@
 </file>
 
 <file path=word/numbering.xml><?xml version="1.0" encoding="utf-8"?>
-<w:numbering xmlns:ve="http://schemas.openxmlformats.org/markup-compatibility/2006" xmlns:o="urn:schemas-microsoft-com:office:office" xmlns:r="http://schemas.openxmlformats.org/officeDocument/2006/relationships" xmlns:m="http://schemas.openxmlformats.org/officeDocument/2006/math" xmlns:v="urn:schemas-microsoft-com:vml" xmlns:wp="http://schemas.openxmlformats.org/drawingml/2006/wordprocessingDrawing" xmlns:w10="urn:schemas-microsoft-com:office:word" xmlns:w="http://schemas.openxmlformats.org/wordprocessingml/2006/main" xmlns:wne="http://schemas.microsoft.com/office/word/2006/wordml">
+<w:numbering xmlns:wpc="http://schemas.microsoft.com/office/word/2010/wordprocessingCanvas" xmlns:mc="http://schemas.openxmlformats.org/markup-compatibility/2006" xmlns:o="urn:schemas-microsoft-com:office:office" xmlns:r="http://schemas.openxmlformats.org/officeDocument/2006/relationships" xmlns:m="http://schemas.openxmlformats.org/officeDocument/2006/math" xmlns:v="urn:schemas-microsoft-com:vml" xmlns:wp14="http://schemas.microsoft.com/office/word/2010/wordprocessingDrawing" xmlns:wp="http://schemas.openxmlformats.org/drawingml/2006/wordprocessingDrawing" xmlns:w10="urn:schemas-microsoft-com:office:word" xmlns:w="http://schemas.openxmlformats.org/wordprocessingml/2006/main" xmlns:w14="http://schemas.microsoft.com/office/word/2010/wordml" xmlns:wpg="http://schemas.microsoft.com/office/word/2010/wordprocessingGroup" xmlns:wpi="http://schemas.microsoft.com/office/word/2010/wordprocessingInk" xmlns:wne="http://schemas.microsoft.com/office/word/2006/wordml" xmlns:wps="http://schemas.microsoft.com/office/word/2010/wordprocessingShape" mc:Ignorable="w14 wp14">
   <w:abstractNum w:abstractNumId="0">
     <w:nsid w:val="01E15162"/>
     <w:multiLevelType w:val="hybridMultilevel"/>
@@ -1443,7 +1873,7 @@
 </file>
 
 <file path=word/styles.xml><?xml version="1.0" encoding="utf-8"?>
-<w:styles xmlns:r="http://schemas.openxmlformats.org/officeDocument/2006/relationships" xmlns:w="http://schemas.openxmlformats.org/wordprocessingml/2006/main">
+<w:styles xmlns:mc="http://schemas.openxmlformats.org/markup-compatibility/2006" xmlns:r="http://schemas.openxmlformats.org/officeDocument/2006/relationships" xmlns:w="http://schemas.openxmlformats.org/wordprocessingml/2006/main" xmlns:w14="http://schemas.microsoft.com/office/word/2010/wordml" mc:Ignorable="w14">
   <w:docDefaults>
     <w:rPrDefault>
       <w:rPr>
@@ -1601,7 +2031,6 @@
     <w:uiPriority w:val="99"/>
     <w:semiHidden/>
     <w:unhideWhenUsed/>
-    <w:qFormat/>
     <w:tblPr>
       <w:tblInd w:w="0" w:type="dxa"/>
       <w:tblCellMar>
@@ -1697,6 +2126,196 @@
       <w:sz w:val="24"/>
       <w:szCs w:val="24"/>
     </w:rPr>
+  </w:style>
+</w:styles>
+</file>
+
+<file path=word/stylesWithEffects.xml><?xml version="1.0" encoding="utf-8"?>
+<w:styles xmlns:wpc="http://schemas.microsoft.com/office/word/2010/wordprocessingCanvas" xmlns:mc="http://schemas.openxmlformats.org/markup-compatibility/2006" xmlns:o="urn:schemas-microsoft-com:office:office" xmlns:r="http://schemas.openxmlformats.org/officeDocument/2006/relationships" xmlns:m="http://schemas.openxmlformats.org/officeDocument/2006/math" xmlns:v="urn:schemas-microsoft-com:vml" xmlns:wp14="http://schemas.microsoft.com/office/word/2010/wordprocessingDrawing" xmlns:wp="http://schemas.openxmlformats.org/drawingml/2006/wordprocessingDrawing" xmlns:w10="urn:schemas-microsoft-com:office:word" xmlns:w="http://schemas.openxmlformats.org/wordprocessingml/2006/main" xmlns:w14="http://schemas.microsoft.com/office/word/2010/wordml" xmlns:wpg="http://schemas.microsoft.com/office/word/2010/wordprocessingGroup" xmlns:wpi="http://schemas.microsoft.com/office/word/2010/wordprocessingInk" xmlns:wne="http://schemas.microsoft.com/office/word/2006/wordml" xmlns:wps="http://schemas.microsoft.com/office/word/2010/wordprocessingShape" mc:Ignorable="w14 wp14">
+  <w:docDefaults>
+    <w:rPrDefault>
+      <w:rPr>
+        <w:rFonts w:asciiTheme="minorHAnsi" w:eastAsiaTheme="minorEastAsia" w:hAnsiTheme="minorHAnsi" w:cstheme="minorBidi"/>
+        <w:sz w:val="22"/>
+        <w:szCs w:val="22"/>
+        <w:lang w:val="en-US" w:eastAsia="en-US" w:bidi="ar-SA"/>
+      </w:rPr>
+    </w:rPrDefault>
+    <w:pPrDefault>
+      <w:pPr>
+        <w:spacing w:after="200" w:line="276" w:lineRule="auto"/>
+      </w:pPr>
+    </w:pPrDefault>
+  </w:docDefaults>
+  <w:latentStyles w:defLockedState="0" w:defUIPriority="99" w:defSemiHidden="1" w:defUnhideWhenUsed="1" w:defQFormat="0" w:count="267">
+    <w:lsdException w:name="Normal" w:semiHidden="0" w:uiPriority="0" w:unhideWhenUsed="0" w:qFormat="1"/>
+    <w:lsdException w:name="heading 1" w:semiHidden="0" w:uiPriority="9" w:unhideWhenUsed="0" w:qFormat="1"/>
+    <w:lsdException w:name="heading 2" w:uiPriority="9" w:qFormat="1"/>
+    <w:lsdException w:name="heading 3" w:uiPriority="9" w:qFormat="1"/>
+    <w:lsdException w:name="heading 4" w:uiPriority="9" w:qFormat="1"/>
+    <w:lsdException w:name="heading 5" w:uiPriority="9" w:qFormat="1"/>
+    <w:lsdException w:name="heading 6" w:uiPriority="9" w:qFormat="1"/>
+    <w:lsdException w:name="heading 7" w:uiPriority="9" w:qFormat="1"/>
+    <w:lsdException w:name="heading 8" w:uiPriority="9" w:qFormat="1"/>
+    <w:lsdException w:name="heading 9" w:uiPriority="9" w:qFormat="1"/>
+    <w:lsdException w:name="toc 1" w:uiPriority="39"/>
+    <w:lsdException w:name="toc 2" w:uiPriority="39"/>
+    <w:lsdException w:name="toc 3" w:uiPriority="39"/>
+    <w:lsdException w:name="toc 4" w:uiPriority="39"/>
+    <w:lsdException w:name="toc 5" w:uiPriority="39"/>
+    <w:lsdException w:name="toc 6" w:uiPriority="39"/>
+    <w:lsdException w:name="toc 7" w:uiPriority="39"/>
+    <w:lsdException w:name="toc 8" w:uiPriority="39"/>
+    <w:lsdException w:name="toc 9" w:uiPriority="39"/>
+    <w:lsdException w:name="caption" w:uiPriority="35" w:qFormat="1"/>
+    <w:lsdException w:name="Title" w:semiHidden="0" w:uiPriority="10" w:unhideWhenUsed="0" w:qFormat="1"/>
+    <w:lsdException w:name="Default Paragraph Font" w:uiPriority="1"/>
+    <w:lsdException w:name="Subtitle" w:semiHidden="0" w:uiPriority="11" w:unhideWhenUsed="0" w:qFormat="1"/>
+    <w:lsdException w:name="Strong" w:semiHidden="0" w:uiPriority="22" w:unhideWhenUsed="0" w:qFormat="1"/>
+    <w:lsdException w:name="Emphasis" w:semiHidden="0" w:uiPriority="20" w:unhideWhenUsed="0" w:qFormat="1"/>
+    <w:lsdException w:name="Table Grid" w:semiHidden="0" w:uiPriority="59" w:unhideWhenUsed="0"/>
+    <w:lsdException w:name="Placeholder Text" w:unhideWhenUsed="0"/>
+    <w:lsdException w:name="No Spacing" w:semiHidden="0" w:uiPriority="1" w:unhideWhenUsed="0" w:qFormat="1"/>
+    <w:lsdException w:name="Light Shading" w:semiHidden="0" w:uiPriority="60" w:unhideWhenUsed="0"/>
+    <w:lsdException w:name="Light List" w:semiHidden="0" w:uiPriority="61" w:unhideWhenUsed="0"/>
+    <w:lsdException w:name="Light Grid" w:semiHidden="0" w:uiPriority="62" w:unhideWhenUsed="0"/>
+    <w:lsdException w:name="Medium Shading 1" w:semiHidden="0" w:uiPriority="63" w:unhideWhenUsed="0"/>
+    <w:lsdException w:name="Medium Shading 2" w:semiHidden="0" w:uiPriority="64" w:unhideWhenUsed="0"/>
+    <w:lsdException w:name="Medium List 1" w:semiHidden="0" w:uiPriority="65" w:unhideWhenUsed="0"/>
+    <w:lsdException w:name="Medium List 2" w:semiHidden="0" w:uiPriority="66" w:unhideWhenUsed="0"/>
+    <w:lsdException w:name="Medium Grid 1" w:semiHidden="0" w:uiPriority="67" w:unhideWhenUsed="0"/>
+    <w:lsdException w:name="Medium Grid 2" w:semiHidden="0" w:uiPriority="68" w:unhideWhenUsed="0"/>
+    <w:lsdException w:name="Medium Grid 3" w:semiHidden="0" w:uiPriority="69" w:unhideWhenUsed="0"/>
+    <w:lsdException w:name="Dark List" w:semiHidden="0" w:uiPriority="70" w:unhideWhenUsed="0"/>
+    <w:lsdException w:name="Colorful Shading" w:semiHidden="0" w:uiPriority="71" w:unhideWhenUsed="0"/>
+    <w:lsdException w:name="Colorful List" w:semiHidden="0" w:uiPriority="72" w:unhideWhenUsed="0"/>
+    <w:lsdException w:name="Colorful Grid" w:semiHidden="0" w:uiPriority="73" w:unhideWhenUsed="0"/>
+    <w:lsdException w:name="Light Shading Accent 1" w:semiHidden="0" w:uiPriority="60" w:unhideWhenUsed="0"/>
+    <w:lsdException w:name="Light List Accent 1" w:semiHidden="0" w:uiPriority="61" w:unhideWhenUsed="0"/>
+    <w:lsdException w:name="Light Grid Accent 1" w:semiHidden="0" w:uiPriority="62" w:unhideWhenUsed="0"/>
+    <w:lsdException w:name="Medium Shading 1 Accent 1" w:semiHidden="0" w:uiPriority="63" w:unhideWhenUsed="0"/>
+    <w:lsdException w:name="Medium Shading 2 Accent 1" w:semiHidden="0" w:uiPriority="64" w:unhideWhenUsed="0"/>
+    <w:lsdException w:name="Medium List 1 Accent 1" w:semiHidden="0" w:uiPriority="65" w:unhideWhenUsed="0"/>
+    <w:lsdException w:name="Revision" w:unhideWhenUsed="0"/>
+    <w:lsdException w:name="List Paragraph" w:semiHidden="0" w:uiPriority="34" w:unhideWhenUsed="0" w:qFormat="1"/>
+    <w:lsdException w:name="Quote" w:semiHidden="0" w:uiPriority="29" w:unhideWhenUsed="0" w:qFormat="1"/>
+    <w:lsdException w:name="Intense Quote" w:semiHidden="0" w:uiPriority="30" w:unhideWhenUsed="0" w:qFormat="1"/>
+    <w:lsdException w:name="Medium List 2 Accent 1" w:semiHidden="0" w:uiPriority="66" w:unhideWhenUsed="0"/>
+    <w:lsdException w:name="Medium Grid 1 Accent 1" w:semiHidden="0" w:uiPriority="67" w:unhideWhenUsed="0"/>
+    <w:lsdException w:name="Medium Grid 2 Accent 1" w:semiHidden="0" w:uiPriority="68" w:unhideWhenUsed="0"/>
+    <w:lsdException w:name="Medium Grid 3 Accent 1" w:semiHidden="0" w:uiPriority="69" w:unhideWhenUsed="0"/>
+    <w:lsdException w:name="Dark List Accent 1" w:semiHidden="0" w:uiPriority="70" w:unhideWhenUsed="0"/>
+    <w:lsdException w:name="Colorful Shading Accent 1" w:semiHidden="0" w:uiPriority="71" w:unhideWhenUsed="0"/>
+    <w:lsdException w:name="Colorful List Accent 1" w:semiHidden="0" w:uiPriority="72" w:unhideWhenUsed="0"/>
+    <w:lsdException w:name="Colorful Grid Accent 1" w:semiHidden="0" w:uiPriority="73" w:unhideWhenUsed="0"/>
+    <w:lsdException w:name="Light Shading Accent 2" w:semiHidden="0" w:uiPriority="60" w:unhideWhenUsed="0"/>
+    <w:lsdException w:name="Light List Accent 2" w:semiHidden="0" w:uiPriority="61" w:unhideWhenUsed="0"/>
+    <w:lsdException w:name="Light Grid Accent 2" w:semiHidden="0" w:uiPriority="62" w:unhideWhenUsed="0"/>
+    <w:lsdException w:name="Medium Shading 1 Accent 2" w:semiHidden="0" w:uiPriority="63" w:unhideWhenUsed="0"/>
+    <w:lsdException w:name="Medium Shading 2 Accent 2" w:semiHidden="0" w:uiPriority="64" w:unhideWhenUsed="0"/>
+    <w:lsdException w:name="Medium List 1 Accent 2" w:semiHidden="0" w:uiPriority="65" w:unhideWhenUsed="0"/>
+    <w:lsdException w:name="Medium List 2 Accent 2" w:semiHidden="0" w:uiPriority="66" w:unhideWhenUsed="0"/>
+    <w:lsdException w:name="Medium Grid 1 Accent 2" w:semiHidden="0" w:uiPriority="67" w:unhideWhenUsed="0"/>
+    <w:lsdException w:name="Medium Grid 2 Accent 2" w:semiHidden="0" w:uiPriority="68" w:unhideWhenUsed="0"/>
+    <w:lsdException w:name="Medium Grid 3 Accent 2" w:semiHidden="0" w:uiPriority="69" w:unhideWhenUsed="0"/>
+    <w:lsdException w:name="Dark List Accent 2" w:semiHidden="0" w:uiPriority="70" w:unhideWhenUsed="0"/>
+    <w:lsdException w:name="Colorful Shading Accent 2" w:semiHidden="0" w:uiPriority="71" w:unhideWhenUsed="0"/>
+    <w:lsdException w:name="Colorful List Accent 2" w:semiHidden="0" w:uiPriority="72" w:unhideWhenUsed="0"/>
+    <w:lsdException w:name="Colorful Grid Accent 2" w:semiHidden="0" w:uiPriority="73" w:unhideWhenUsed="0"/>
+    <w:lsdException w:name="Light Shading Accent 3" w:semiHidden="0" w:uiPriority="60" w:unhideWhenUsed="0"/>
+    <w:lsdException w:name="Light List Accent 3" w:semiHidden="0" w:uiPriority="61" w:unhideWhenUsed="0"/>
+    <w:lsdException w:name="Light Grid Accent 3" w:semiHidden="0" w:uiPriority="62" w:unhideWhenUsed="0"/>
+    <w:lsdException w:name="Medium Shading 1 Accent 3" w:semiHidden="0" w:uiPriority="63" w:unhideWhenUsed="0"/>
+    <w:lsdException w:name="Medium Shading 2 Accent 3" w:semiHidden="0" w:uiPriority="64" w:unhideWhenUsed="0"/>
+    <w:lsdException w:name="Medium List 1 Accent 3" w:semiHidden="0" w:uiPriority="65" w:unhideWhenUsed="0"/>
+    <w:lsdException w:name="Medium List 2 Accent 3" w:semiHidden="0" w:uiPriority="66" w:unhideWhenUsed="0"/>
+    <w:lsdException w:name="Medium Grid 1 Accent 3" w:semiHidden="0" w:uiPriority="67" w:unhideWhenUsed="0"/>
+    <w:lsdException w:name="Medium Grid 2 Accent 3" w:semiHidden="0" w:uiPriority="68" w:unhideWhenUsed="0"/>
+    <w:lsdException w:name="Medium Grid 3 Accent 3" w:semiHidden="0" w:uiPriority="69" w:unhideWhenUsed="0"/>
+    <w:lsdException w:name="Dark List Accent 3" w:semiHidden="0" w:uiPriority="70" w:unhideWhenUsed="0"/>
+    <w:lsdException w:name="Colorful Shading Accent 3" w:semiHidden="0" w:uiPriority="71" w:unhideWhenUsed="0"/>
+    <w:lsdException w:name="Colorful List Accent 3" w:semiHidden="0" w:uiPriority="72" w:unhideWhenUsed="0"/>
+    <w:lsdException w:name="Colorful Grid Accent 3" w:semiHidden="0" w:uiPriority="73" w:unhideWhenUsed="0"/>
+    <w:lsdException w:name="Light Shading Accent 4" w:semiHidden="0" w:uiPriority="60" w:unhideWhenUsed="0"/>
+    <w:lsdException w:name="Light List Accent 4" w:semiHidden="0" w:uiPriority="61" w:unhideWhenUsed="0"/>
+    <w:lsdException w:name="Light Grid Accent 4" w:semiHidden="0" w:uiPriority="62" w:unhideWhenUsed="0"/>
+    <w:lsdException w:name="Medium Shading 1 Accent 4" w:semiHidden="0" w:uiPriority="63" w:unhideWhenUsed="0"/>
+    <w:lsdException w:name="Medium Shading 2 Accent 4" w:semiHidden="0" w:uiPriority="64" w:unhideWhenUsed="0"/>
+    <w:lsdException w:name="Medium List 1 Accent 4" w:semiHidden="0" w:uiPriority="65" w:unhideWhenUsed="0"/>
+    <w:lsdException w:name="Medium List 2 Accent 4" w:semiHidden="0" w:uiPriority="66" w:unhideWhenUsed="0"/>
+    <w:lsdException w:name="Medium Grid 1 Accent 4" w:semiHidden="0" w:uiPriority="67" w:unhideWhenUsed="0"/>
+    <w:lsdException w:name="Medium Grid 2 Accent 4" w:semiHidden="0" w:uiPriority="68" w:unhideWhenUsed="0"/>
+    <w:lsdException w:name="Medium Grid 3 Accent 4" w:semiHidden="0" w:uiPriority="69" w:unhideWhenUsed="0"/>
+    <w:lsdException w:name="Dark List Accent 4" w:semiHidden="0" w:uiPriority="70" w:unhideWhenUsed="0"/>
+    <w:lsdException w:name="Colorful Shading Accent 4" w:semiHidden="0" w:uiPriority="71" w:unhideWhenUsed="0"/>
+    <w:lsdException w:name="Colorful List Accent 4" w:semiHidden="0" w:uiPriority="72" w:unhideWhenUsed="0"/>
+    <w:lsdException w:name="Colorful Grid Accent 4" w:semiHidden="0" w:uiPriority="73" w:unhideWhenUsed="0"/>
+    <w:lsdException w:name="Light Shading Accent 5" w:semiHidden="0" w:uiPriority="60" w:unhideWhenUsed="0"/>
+    <w:lsdException w:name="Light List Accent 5" w:semiHidden="0" w:uiPriority="61" w:unhideWhenUsed="0"/>
+    <w:lsdException w:name="Light Grid Accent 5" w:semiHidden="0" w:uiPriority="62" w:unhideWhenUsed="0"/>
+    <w:lsdException w:name="Medium Shading 1 Accent 5" w:semiHidden="0" w:uiPriority="63" w:unhideWhenUsed="0"/>
+    <w:lsdException w:name="Medium Shading 2 Accent 5" w:semiHidden="0" w:uiPriority="64" w:unhideWhenUsed="0"/>
+    <w:lsdException w:name="Medium List 1 Accent 5" w:semiHidden="0" w:uiPriority="65" w:unhideWhenUsed="0"/>
+    <w:lsdException w:name="Medium List 2 Accent 5" w:semiHidden="0" w:uiPriority="66" w:unhideWhenUsed="0"/>
+    <w:lsdException w:name="Medium Grid 1 Accent 5" w:semiHidden="0" w:uiPriority="67" w:unhideWhenUsed="0"/>
+    <w:lsdException w:name="Medium Grid 2 Accent 5" w:semiHidden="0" w:uiPriority="68" w:unhideWhenUsed="0"/>
+    <w:lsdException w:name="Medium Grid 3 Accent 5" w:semiHidden="0" w:uiPriority="69" w:unhideWhenUsed="0"/>
+    <w:lsdException w:name="Dark List Accent 5" w:semiHidden="0" w:uiPriority="70" w:unhideWhenUsed="0"/>
+    <w:lsdException w:name="Colorful Shading Accent 5" w:semiHidden="0" w:uiPriority="71" w:unhideWhenUsed="0"/>
+    <w:lsdException w:name="Colorful List Accent 5" w:semiHidden="0" w:uiPriority="72" w:unhideWhenUsed="0"/>
+    <w:lsdException w:name="Colorful Grid Accent 5" w:semiHidden="0" w:uiPriority="73" w:unhideWhenUsed="0"/>
+    <w:lsdException w:name="Light Shading Accent 6" w:semiHidden="0" w:uiPriority="60" w:unhideWhenUsed="0"/>
+    <w:lsdException w:name="Light List Accent 6" w:semiHidden="0" w:uiPriority="61" w:unhideWhenUsed="0"/>
+    <w:lsdException w:name="Light Grid Accent 6" w:semiHidden="0" w:uiPriority="62" w:unhideWhenUsed="0"/>
+    <w:lsdException w:name="Medium Shading 1 Accent 6" w:semiHidden="0" w:uiPriority="63" w:unhideWhenUsed="0"/>
+    <w:lsdException w:name="Medium Shading 2 Accent 6" w:semiHidden="0" w:uiPriority="64" w:unhideWhenUsed="0"/>
+    <w:lsdException w:name="Medium List 1 Accent 6" w:semiHidden="0" w:uiPriority="65" w:unhideWhenUsed="0"/>
+    <w:lsdException w:name="Medium List 2 Accent 6" w:semiHidden="0" w:uiPriority="66" w:unhideWhenUsed="0"/>
+    <w:lsdException w:name="Medium Grid 1 Accent 6" w:semiHidden="0" w:uiPriority="67" w:unhideWhenUsed="0"/>
+    <w:lsdException w:name="Medium Grid 2 Accent 6" w:semiHidden="0" w:uiPriority="68" w:unhideWhenUsed="0"/>
+    <w:lsdException w:name="Medium Grid 3 Accent 6" w:semiHidden="0" w:uiPriority="69" w:unhideWhenUsed="0"/>
+    <w:lsdException w:name="Dark List Accent 6" w:semiHidden="0" w:uiPriority="70" w:unhideWhenUsed="0"/>
+    <w:lsdException w:name="Colorful Shading Accent 6" w:semiHidden="0" w:uiPriority="71" w:unhideWhenUsed="0"/>
+    <w:lsdException w:name="Colorful List Accent 6" w:semiHidden="0" w:uiPriority="72" w:unhideWhenUsed="0"/>
+    <w:lsdException w:name="Colorful Grid Accent 6" w:semiHidden="0" w:uiPriority="73" w:unhideWhenUsed="0"/>
+    <w:lsdException w:name="Subtle Emphasis" w:semiHidden="0" w:uiPriority="19" w:unhideWhenUsed="0" w:qFormat="1"/>
+    <w:lsdException w:name="Intense Emphasis" w:semiHidden="0" w:uiPriority="21" w:unhideWhenUsed="0" w:qFormat="1"/>
+    <w:lsdException w:name="Subtle Reference" w:semiHidden="0" w:uiPriority="31" w:unhideWhenUsed="0" w:qFormat="1"/>
+    <w:lsdException w:name="Intense Reference" w:semiHidden="0" w:uiPriority="32" w:unhideWhenUsed="0" w:qFormat="1"/>
+    <w:lsdException w:name="Book Title" w:semiHidden="0" w:uiPriority="33" w:unhideWhenUsed="0" w:qFormat="1"/>
+    <w:lsdException w:name="Bibliography" w:uiPriority="37"/>
+    <w:lsdException w:name="TOC Heading" w:uiPriority="39" w:qFormat="1"/>
+  </w:latentStyles>
+  <w:style w:type="paragraph" w:default="1" w:styleId="Normal">
+    <w:name w:val="Normal"/>
+    <w:qFormat/>
+  </w:style>
+  <w:style w:type="character" w:default="1" w:styleId="DefaultParagraphFont">
+    <w:name w:val="Default Paragraph Font"/>
+    <w:uiPriority w:val="1"/>
+    <w:semiHidden/>
+    <w:unhideWhenUsed/>
+  </w:style>
+  <w:style w:type="table" w:default="1" w:styleId="TableNormal">
+    <w:name w:val="Normal Table"/>
+    <w:uiPriority w:val="99"/>
+    <w:semiHidden/>
+    <w:unhideWhenUsed/>
+    <w:tblPr>
+      <w:tblInd w:w="0" w:type="dxa"/>
+      <w:tblCellMar>
+        <w:top w:w="0" w:type="dxa"/>
+        <w:left w:w="108" w:type="dxa"/>
+        <w:bottom w:w="0" w:type="dxa"/>
+        <w:right w:w="108" w:type="dxa"/>
+      </w:tblCellMar>
+    </w:tblPr>
+  </w:style>
+  <w:style w:type="numbering" w:default="1" w:styleId="NoList">
+    <w:name w:val="No List"/>
+    <w:uiPriority w:val="99"/>
+    <w:semiHidden/>
+    <w:unhideWhenUsed/>
   </w:style>
 </w:styles>
 </file>

</xml_diff>

<commit_message>
Page number added to top right corner
</commit_message>
<xml_diff>
--- a/TechComm/Group_Contract.docx
+++ b/TechComm/Group_Contract.docx
@@ -11,6 +11,8 @@
           <w:szCs w:val="32"/>
         </w:rPr>
       </w:pPr>
+      <w:bookmarkStart w:id="0" w:name="_GoBack"/>
+      <w:bookmarkEnd w:id="0"/>
       <w:r>
         <w:rPr>
           <w:b/>
@@ -72,7 +74,15 @@
         <w:t>other team members.</w:t>
       </w:r>
       <w:r>
-        <w:t xml:space="preserve"> Teja will create the group distribution list for email.</w:t>
+        <w:t xml:space="preserve"> </w:t>
+      </w:r>
+      <w:proofErr w:type="spellStart"/>
+      <w:r>
+        <w:t>Teja</w:t>
+      </w:r>
+      <w:proofErr w:type="spellEnd"/>
+      <w:r>
+        <w:t xml:space="preserve"> will create the group distribution list for email.</w:t>
       </w:r>
       <w:r>
         <w:t xml:space="preserve"> All c</w:t>
@@ -93,7 +103,15 @@
     <w:p/>
     <w:p>
       <w:r>
-        <w:t>The group will also be taking advantage of Git based revision control, syncing with a repo on GitHub.com. This will be discussed later, under the “Codebase Management</w:t>
+        <w:t xml:space="preserve">The group will also be taking advantage of </w:t>
+      </w:r>
+      <w:proofErr w:type="spellStart"/>
+      <w:r>
+        <w:t>Git</w:t>
+      </w:r>
+      <w:proofErr w:type="spellEnd"/>
+      <w:r>
+        <w:t xml:space="preserve"> based revision control, syncing with a repo on GitHub.com. This will be discussed later, under the “Codebase Management</w:t>
       </w:r>
       <w:r>
         <w:t>…</w:t>
@@ -180,13 +198,21 @@
         <w:t xml:space="preserve"> </w:t>
       </w:r>
       <w:r>
-        <w:t xml:space="preserve">If a group member misses a group meeting </w:t>
+        <w:t xml:space="preserve">If a group member misses </w:t>
+      </w:r>
+      <w:proofErr w:type="gramStart"/>
+      <w:r>
+        <w:t xml:space="preserve">a group meeting </w:t>
       </w:r>
       <w:r>
         <w:t xml:space="preserve">without letting the group </w:t>
       </w:r>
       <w:r>
-        <w:t xml:space="preserve">know </w:t>
+        <w:t>know</w:t>
+      </w:r>
+      <w:proofErr w:type="gramEnd"/>
+      <w:r>
+        <w:t xml:space="preserve"> </w:t>
       </w:r>
       <w:r>
         <w:t>or</w:t>
@@ -325,13 +351,7 @@
         <w:t xml:space="preserve">responsibility. If a group member </w:t>
       </w:r>
       <w:r>
-        <w:t>doesn’t ask</w:t>
-      </w:r>
-      <w:r>
-        <w:t xml:space="preserve"> for help</w:t>
-      </w:r>
-      <w:r>
-        <w:t xml:space="preserve"> </w:t>
+        <w:t xml:space="preserve">doesn’t ask for help </w:t>
       </w:r>
       <w:r>
         <w:t xml:space="preserve">and </w:t>
@@ -510,8 +530,8 @@
           <w:u w:val="single"/>
         </w:rPr>
       </w:pPr>
-      <w:bookmarkStart w:id="0" w:name="OLE_LINK1"/>
-      <w:bookmarkStart w:id="1" w:name="OLE_LINK2"/>
+      <w:bookmarkStart w:id="1" w:name="OLE_LINK1"/>
+      <w:bookmarkStart w:id="2" w:name="OLE_LINK2"/>
       <w:r>
         <w:rPr>
           <w:b/>
@@ -543,7 +563,15 @@
     </w:p>
     <w:p>
       <w:r>
-        <w:t xml:space="preserve">Although weekly meetings and email communication will help the team members stay coordinated, revision control will be the cornerstone of the team’s coordination. Work will be assigned and tested at weekly meetings, but throughout the week group members will be developing on their own. To coordinate the changes </w:t>
+        <w:t xml:space="preserve">Although weekly meetings and email communication will help the team members stay coordinated, revision control will be the cornerstone of the team’s coordination. Work will be </w:t>
+      </w:r>
+      <w:proofErr w:type="gramStart"/>
+      <w:r>
+        <w:t>assigned</w:t>
+      </w:r>
+      <w:proofErr w:type="gramEnd"/>
+      <w:r>
+        <w:t xml:space="preserve"> and tested at weekly meetings, but throughout the week group members will be developing on their own. To coordinate the changes </w:t>
       </w:r>
       <w:r>
         <w:t xml:space="preserve">being </w:t>
@@ -552,10 +580,18 @@
         <w:t>made, a private GitHub.com repo will be used. Each team member can</w:t>
       </w:r>
       <w:r>
-        <w:t xml:space="preserve"> use the G</w:t>
-      </w:r>
-      <w:r>
-        <w:t xml:space="preserve">it application of their choice to sync with the repo, but they must use Visual Studio 2012 and the same libraries and </w:t>
+        <w:t xml:space="preserve"> use the </w:t>
+      </w:r>
+      <w:proofErr w:type="spellStart"/>
+      <w:r>
+        <w:t>G</w:t>
+      </w:r>
+      <w:r>
+        <w:t>it</w:t>
+      </w:r>
+      <w:proofErr w:type="spellEnd"/>
+      <w:r>
+        <w:t xml:space="preserve"> application of their choice to sync with the repo, but they must use Visual Studio 2012 and the same libraries and </w:t>
       </w:r>
       <w:r>
         <w:t>language</w:t>
@@ -591,10 +627,18 @@
         <w:t>The</w:t>
       </w:r>
       <w:r>
-        <w:t xml:space="preserve"> use of G</w:t>
-      </w:r>
-      <w:r>
-        <w:t xml:space="preserve">it means that the team’s work will be constantly merged and members will be made aware of conflicts early, rather than </w:t>
+        <w:t xml:space="preserve"> use of </w:t>
+      </w:r>
+      <w:proofErr w:type="spellStart"/>
+      <w:r>
+        <w:t>G</w:t>
+      </w:r>
+      <w:r>
+        <w:t>it</w:t>
+      </w:r>
+      <w:proofErr w:type="spellEnd"/>
+      <w:r>
+        <w:t xml:space="preserve"> means that the team’s work will be constantly merged and members will be made aware of conflicts early, rather than </w:t>
       </w:r>
       <w:r>
         <w:t xml:space="preserve">waiting until our weekly meeting to catch such flaws. This also means that every team member </w:t>
@@ -616,17 +660,25 @@
       </w:r>
     </w:p>
     <w:p/>
-    <w:bookmarkEnd w:id="0"/>
     <w:bookmarkEnd w:id="1"/>
+    <w:bookmarkEnd w:id="2"/>
     <w:p>
       <w:r>
         <w:t>Assisting other team mem</w:t>
       </w:r>
       <w:r>
-        <w:t>bers will also be done through G</w:t>
-      </w:r>
-      <w:r>
-        <w:t>it. For example, if a team member needs help getting a function completed for the Kinect input, a</w:t>
+        <w:t xml:space="preserve">bers will also be done through </w:t>
+      </w:r>
+      <w:proofErr w:type="spellStart"/>
+      <w:r>
+        <w:t>G</w:t>
+      </w:r>
+      <w:r>
+        <w:t>it</w:t>
+      </w:r>
+      <w:proofErr w:type="spellEnd"/>
+      <w:r>
+        <w:t>. For example, if a team member needs help getting a function completed for the Kinect input, a</w:t>
       </w:r>
       <w:r>
         <w:t>nother</w:t>
@@ -749,7 +801,15 @@
         <w:t xml:space="preserve">Kinect based user tracking, </w:t>
       </w:r>
       <w:r>
-        <w:t>and the game’s graphics and design.</w:t>
+        <w:t xml:space="preserve">and the </w:t>
+      </w:r>
+      <w:proofErr w:type="gramStart"/>
+      <w:r>
+        <w:t>game’s</w:t>
+      </w:r>
+      <w:proofErr w:type="gramEnd"/>
+      <w:r>
+        <w:t xml:space="preserve"> graphics and design.</w:t>
       </w:r>
     </w:p>
     <w:p>
@@ -961,13 +1021,19 @@
       <w:r>
         <w:t xml:space="preserve">our </w:t>
       </w:r>
-      <w:bookmarkStart w:id="2" w:name="_GoBack"/>
-      <w:bookmarkEnd w:id="2"/>
       <w:r>
         <w:t xml:space="preserve">weekly </w:t>
       </w:r>
       <w:r>
-        <w:t>meeting and begin their own work.</w:t>
+        <w:t xml:space="preserve">meeting and begin </w:t>
+      </w:r>
+      <w:proofErr w:type="gramStart"/>
+      <w:r>
+        <w:t>their own</w:t>
+      </w:r>
+      <w:proofErr w:type="gramEnd"/>
+      <w:r>
+        <w:t xml:space="preserve"> work.</w:t>
       </w:r>
     </w:p>
     <w:p/>
@@ -992,12 +1058,28 @@
           <w:rFonts w:ascii="Arial" w:hAnsi="Arial" w:cs="Arial"/>
         </w:rPr>
       </w:pPr>
+      <w:proofErr w:type="spellStart"/>
       <w:r>
         <w:rPr>
           <w:rFonts w:ascii="Arial" w:hAnsi="Arial" w:cs="Arial"/>
         </w:rPr>
-        <w:t>Teja Ravipati</w:t>
-      </w:r>
+        <w:t>Teja</w:t>
+      </w:r>
+      <w:proofErr w:type="spellEnd"/>
+      <w:r>
+        <w:rPr>
+          <w:rFonts w:ascii="Arial" w:hAnsi="Arial" w:cs="Arial"/>
+        </w:rPr>
+        <w:t xml:space="preserve"> </w:t>
+      </w:r>
+      <w:proofErr w:type="spellStart"/>
+      <w:r>
+        <w:rPr>
+          <w:rFonts w:ascii="Arial" w:hAnsi="Arial" w:cs="Arial"/>
+        </w:rPr>
+        <w:t>Ravipati</w:t>
+      </w:r>
+      <w:proofErr w:type="spellEnd"/>
     </w:p>
     <w:p>
       <w:pPr>
@@ -1104,6 +1186,49 @@
 
 <file path=word/header1.xml><?xml version="1.0" encoding="utf-8"?>
 <w:hdr xmlns:wpc="http://schemas.microsoft.com/office/word/2010/wordprocessingCanvas" xmlns:mc="http://schemas.openxmlformats.org/markup-compatibility/2006" xmlns:o="urn:schemas-microsoft-com:office:office" xmlns:r="http://schemas.openxmlformats.org/officeDocument/2006/relationships" xmlns:m="http://schemas.openxmlformats.org/officeDocument/2006/math" xmlns:v="urn:schemas-microsoft-com:vml" xmlns:wp14="http://schemas.microsoft.com/office/word/2010/wordprocessingDrawing" xmlns:wp="http://schemas.openxmlformats.org/drawingml/2006/wordprocessingDrawing" xmlns:w10="urn:schemas-microsoft-com:office:word" xmlns:w="http://schemas.openxmlformats.org/wordprocessingml/2006/main" xmlns:w14="http://schemas.microsoft.com/office/word/2010/wordml" xmlns:wpg="http://schemas.microsoft.com/office/word/2010/wordprocessingGroup" xmlns:wpi="http://schemas.microsoft.com/office/word/2010/wordprocessingInk" xmlns:wne="http://schemas.microsoft.com/office/word/2006/wordml" xmlns:wps="http://schemas.microsoft.com/office/word/2010/wordprocessingShape" mc:Ignorable="w14 wp14">
+  <w:sdt>
+    <w:sdtPr>
+      <w:id w:val="-1997871198"/>
+      <w:docPartObj>
+        <w:docPartGallery w:val="Page Numbers (Top of Page)"/>
+        <w:docPartUnique/>
+      </w:docPartObj>
+    </w:sdtPr>
+    <w:sdtEndPr>
+      <w:rPr>
+        <w:noProof/>
+      </w:rPr>
+    </w:sdtEndPr>
+    <w:sdtContent>
+      <w:p>
+        <w:pPr>
+          <w:pStyle w:val="Header"/>
+          <w:jc w:val="right"/>
+        </w:pPr>
+        <w:r>
+          <w:fldChar w:fldCharType="begin"/>
+        </w:r>
+        <w:r>
+          <w:instrText xml:space="preserve"> PAGE   \* MERGEFORMAT </w:instrText>
+        </w:r>
+        <w:r>
+          <w:fldChar w:fldCharType="separate"/>
+        </w:r>
+        <w:r>
+          <w:rPr>
+            <w:noProof/>
+          </w:rPr>
+          <w:t>2</w:t>
+        </w:r>
+        <w:r>
+          <w:rPr>
+            <w:noProof/>
+          </w:rPr>
+          <w:fldChar w:fldCharType="end"/>
+        </w:r>
+      </w:p>
+    </w:sdtContent>
+  </w:sdt>
   <w:p>
     <w:pPr>
       <w:pStyle w:val="Header"/>
@@ -1120,9 +1245,19 @@
       <w:pStyle w:val="Header"/>
       <w:jc w:val="right"/>
     </w:pPr>
+    <w:proofErr w:type="spellStart"/>
     <w:r>
-      <w:t>Teja Ravipati</w:t>
+      <w:t>Teja</w:t>
     </w:r>
+    <w:proofErr w:type="spellEnd"/>
+    <w:r>
+      <w:t xml:space="preserve"> </w:t>
+    </w:r>
+    <w:proofErr w:type="spellStart"/>
+    <w:r>
+      <w:t>Ravipati</w:t>
+    </w:r>
+    <w:proofErr w:type="spellEnd"/>
   </w:p>
   <w:p>
     <w:pPr>
@@ -2170,6 +2305,7 @@
     <w:lsdException w:name="heading 7" w:semiHidden="1" w:unhideWhenUsed="1" w:qFormat="1"/>
     <w:lsdException w:name="heading 8" w:semiHidden="1" w:unhideWhenUsed="1" w:qFormat="1"/>
     <w:lsdException w:name="heading 9" w:semiHidden="1" w:unhideWhenUsed="1" w:qFormat="1"/>
+    <w:lsdException w:name="header" w:uiPriority="99"/>
     <w:lsdException w:name="caption" w:semiHidden="1" w:unhideWhenUsed="1" w:qFormat="1"/>
     <w:lsdException w:name="Title" w:qFormat="1"/>
     <w:lsdException w:name="Subtitle" w:qFormat="1"/>
@@ -2363,6 +2499,7 @@
     <w:name w:val="header"/>
     <w:basedOn w:val="Normal"/>
     <w:link w:val="HeaderChar"/>
+    <w:uiPriority w:val="99"/>
     <w:rsid w:val="00A25B37"/>
     <w:pPr>
       <w:tabs>
@@ -2375,6 +2512,7 @@
     <w:name w:val="Header Char"/>
     <w:basedOn w:val="DefaultParagraphFont"/>
     <w:link w:val="Header"/>
+    <w:uiPriority w:val="99"/>
     <w:rsid w:val="00A25B37"/>
     <w:rPr>
       <w:sz w:val="24"/>

</xml_diff>